<commit_message>
update evidencia video y escrito ingles
</commit_message>
<xml_diff>
--- a/Planeacion/GUIA - 5/Guia_aprendizaje_5.docx
+++ b/Planeacion/GUIA - 5/Guia_aprendizaje_5.docx
@@ -11598,161 +11598,235 @@
         </w:tabs>
         <w:spacing w:line="259" w:lineRule="auto"/>
         <w:ind w:left="462" w:right="233" w:hanging="360"/>
-      </w:pPr>
-      <w:r>
+        <w:rPr>
+          <w:highlight w:val="green"/>
+        </w:rPr>
+      </w:pPr>
+      <w:r>
+        <w:rPr>
+          <w:highlight w:val="green"/>
+        </w:rPr>
         <w:t>Evidencia</w:t>
       </w:r>
       <w:r>
         <w:rPr>
           <w:spacing w:val="1"/>
-        </w:rPr>
-        <w:t xml:space="preserve"> </w:t>
-      </w:r>
-      <w:r>
+          <w:highlight w:val="green"/>
+        </w:rPr>
+        <w:t xml:space="preserve"> </w:t>
+      </w:r>
+      <w:r>
+        <w:rPr>
+          <w:highlight w:val="green"/>
+        </w:rPr>
         <w:t>de</w:t>
       </w:r>
       <w:r>
         <w:rPr>
           <w:spacing w:val="1"/>
-        </w:rPr>
-        <w:t xml:space="preserve"> </w:t>
-      </w:r>
-      <w:r>
+          <w:highlight w:val="green"/>
+        </w:rPr>
+        <w:t xml:space="preserve"> </w:t>
+      </w:r>
+      <w:r>
+        <w:rPr>
+          <w:highlight w:val="green"/>
+        </w:rPr>
         <w:t>desempeño:</w:t>
       </w:r>
       <w:r>
         <w:rPr>
           <w:spacing w:val="2"/>
-        </w:rPr>
-        <w:t xml:space="preserve"> </w:t>
-      </w:r>
-      <w:r>
+          <w:highlight w:val="green"/>
+        </w:rPr>
+        <w:t xml:space="preserve"> </w:t>
+      </w:r>
+      <w:r>
+        <w:rPr>
+          <w:highlight w:val="green"/>
+        </w:rPr>
         <w:t>GA5-220501095-AA1-EV03</w:t>
       </w:r>
       <w:r>
         <w:rPr>
           <w:spacing w:val="2"/>
-        </w:rPr>
-        <w:t xml:space="preserve"> </w:t>
-      </w:r>
-      <w:r>
+          <w:highlight w:val="green"/>
+        </w:rPr>
+        <w:t xml:space="preserve"> </w:t>
+      </w:r>
+      <w:r>
+        <w:rPr>
+          <w:highlight w:val="green"/>
+        </w:rPr>
         <w:t>-</w:t>
       </w:r>
       <w:r>
         <w:rPr>
           <w:spacing w:val="2"/>
-        </w:rPr>
-        <w:t xml:space="preserve"> </w:t>
-      </w:r>
-      <w:r>
+          <w:highlight w:val="green"/>
+        </w:rPr>
+        <w:t xml:space="preserve"> </w:t>
+      </w:r>
+      <w:r>
+        <w:rPr>
+          <w:highlight w:val="green"/>
+        </w:rPr>
         <w:t>Elaboración</w:t>
       </w:r>
       <w:r>
         <w:rPr>
           <w:spacing w:val="2"/>
-        </w:rPr>
-        <w:t xml:space="preserve"> </w:t>
-      </w:r>
-      <w:r>
+          <w:highlight w:val="green"/>
+        </w:rPr>
+        <w:t xml:space="preserve"> </w:t>
+      </w:r>
+      <w:r>
+        <w:rPr>
+          <w:highlight w:val="green"/>
+        </w:rPr>
         <w:t>de</w:t>
       </w:r>
       <w:r>
         <w:rPr>
           <w:spacing w:val="3"/>
-        </w:rPr>
-        <w:t xml:space="preserve"> </w:t>
-      </w:r>
-      <w:r>
+          <w:highlight w:val="green"/>
+        </w:rPr>
+        <w:t xml:space="preserve"> </w:t>
+      </w:r>
+      <w:r>
+        <w:rPr>
+          <w:highlight w:val="green"/>
+        </w:rPr>
         <w:t>interfaz</w:t>
       </w:r>
       <w:r>
         <w:rPr>
           <w:spacing w:val="2"/>
-        </w:rPr>
-        <w:t xml:space="preserve"> </w:t>
-      </w:r>
-      <w:r>
+          <w:highlight w:val="green"/>
+        </w:rPr>
+        <w:t xml:space="preserve"> </w:t>
+      </w:r>
+      <w:r>
+        <w:rPr>
+          <w:highlight w:val="green"/>
+        </w:rPr>
         <w:t>gráfica</w:t>
       </w:r>
       <w:r>
         <w:rPr>
           <w:spacing w:val="1"/>
-        </w:rPr>
-        <w:t xml:space="preserve"> </w:t>
-      </w:r>
-      <w:r>
+          <w:highlight w:val="green"/>
+        </w:rPr>
+        <w:t xml:space="preserve"> </w:t>
+      </w:r>
+      <w:r>
+        <w:rPr>
+          <w:highlight w:val="green"/>
+        </w:rPr>
         <w:t>y</w:t>
       </w:r>
       <w:r>
         <w:rPr>
           <w:spacing w:val="3"/>
-        </w:rPr>
-        <w:t xml:space="preserve"> </w:t>
-      </w:r>
-      <w:r>
+          <w:highlight w:val="green"/>
+        </w:rPr>
+        <w:t xml:space="preserve"> </w:t>
+      </w:r>
+      <w:r>
+        <w:rPr>
+          <w:highlight w:val="green"/>
+        </w:rPr>
         <w:t>mapa</w:t>
       </w:r>
       <w:r>
         <w:rPr>
           <w:spacing w:val="3"/>
-        </w:rPr>
-        <w:t xml:space="preserve"> </w:t>
-      </w:r>
-      <w:r>
+          <w:highlight w:val="green"/>
+        </w:rPr>
+        <w:t xml:space="preserve"> </w:t>
+      </w:r>
+      <w:r>
+        <w:rPr>
+          <w:highlight w:val="green"/>
+        </w:rPr>
         <w:t>de</w:t>
       </w:r>
       <w:r>
         <w:rPr>
           <w:spacing w:val="-53"/>
-        </w:rPr>
-        <w:t xml:space="preserve"> </w:t>
-      </w:r>
-      <w:r>
+          <w:highlight w:val="green"/>
+        </w:rPr>
+        <w:t xml:space="preserve"> </w:t>
+      </w:r>
+      <w:r>
+        <w:rPr>
+          <w:highlight w:val="green"/>
+        </w:rPr>
         <w:t>navegación</w:t>
       </w:r>
       <w:r>
         <w:rPr>
           <w:spacing w:val="-1"/>
-        </w:rPr>
-        <w:t xml:space="preserve"> </w:t>
-      </w:r>
-      <w:r>
+          <w:highlight w:val="green"/>
+        </w:rPr>
+        <w:t xml:space="preserve"> </w:t>
+      </w:r>
+      <w:r>
+        <w:rPr>
+          <w:highlight w:val="green"/>
+        </w:rPr>
         <w:t>cumpliendo con</w:t>
       </w:r>
       <w:r>
         <w:rPr>
           <w:spacing w:val="-1"/>
-        </w:rPr>
-        <w:t xml:space="preserve"> </w:t>
-      </w:r>
-      <w:r>
+          <w:highlight w:val="green"/>
+        </w:rPr>
+        <w:t xml:space="preserve"> </w:t>
+      </w:r>
+      <w:r>
+        <w:rPr>
+          <w:highlight w:val="green"/>
+        </w:rPr>
         <w:t>reglas</w:t>
       </w:r>
       <w:r>
         <w:rPr>
           <w:spacing w:val="-1"/>
-        </w:rPr>
-        <w:t xml:space="preserve"> </w:t>
-      </w:r>
-      <w:r>
+          <w:highlight w:val="green"/>
+        </w:rPr>
+        <w:t xml:space="preserve"> </w:t>
+      </w:r>
+      <w:r>
+        <w:rPr>
+          <w:highlight w:val="green"/>
+        </w:rPr>
         <w:t>de</w:t>
       </w:r>
       <w:r>
         <w:rPr>
           <w:spacing w:val="-2"/>
-        </w:rPr>
-        <w:t xml:space="preserve"> </w:t>
-      </w:r>
-      <w:r>
+          <w:highlight w:val="green"/>
+        </w:rPr>
+        <w:t xml:space="preserve"> </w:t>
+      </w:r>
+      <w:r>
+        <w:rPr>
+          <w:highlight w:val="green"/>
+        </w:rPr>
         <w:t>usabilidad</w:t>
       </w:r>
       <w:r>
         <w:rPr>
           <w:spacing w:val="2"/>
-        </w:rPr>
-        <w:t xml:space="preserve"> </w:t>
-      </w:r>
-      <w:r>
+          <w:highlight w:val="green"/>
+        </w:rPr>
+        <w:t xml:space="preserve"> </w:t>
+      </w:r>
+      <w:r>
+        <w:rPr>
+          <w:highlight w:val="green"/>
+        </w:rPr>
         <w:t>y accesibilidad</w:t>
       </w:r>
     </w:p>
@@ -14179,107 +14253,157 @@
         </w:tabs>
         <w:spacing w:before="1"/>
         <w:ind w:hanging="362"/>
-      </w:pPr>
-      <w:r>
+        <w:rPr>
+          <w:highlight w:val="green"/>
+        </w:rPr>
+      </w:pPr>
+      <w:r>
+        <w:rPr>
+          <w:highlight w:val="green"/>
+        </w:rPr>
         <w:t>Evidencia</w:t>
       </w:r>
       <w:r>
         <w:rPr>
           <w:spacing w:val="-5"/>
-        </w:rPr>
-        <w:t xml:space="preserve"> </w:t>
-      </w:r>
-      <w:r>
+          <w:highlight w:val="green"/>
+        </w:rPr>
+        <w:t xml:space="preserve"> </w:t>
+      </w:r>
+      <w:r>
+        <w:rPr>
+          <w:highlight w:val="green"/>
+        </w:rPr>
         <w:t>de</w:t>
       </w:r>
       <w:r>
         <w:rPr>
           <w:spacing w:val="-5"/>
-        </w:rPr>
-        <w:t xml:space="preserve"> </w:t>
-      </w:r>
-      <w:r>
+          <w:highlight w:val="green"/>
+        </w:rPr>
+        <w:t xml:space="preserve"> </w:t>
+      </w:r>
+      <w:r>
+        <w:rPr>
+          <w:highlight w:val="green"/>
+        </w:rPr>
         <w:t>producto:</w:t>
       </w:r>
       <w:r>
         <w:rPr>
           <w:spacing w:val="-3"/>
-        </w:rPr>
-        <w:t xml:space="preserve"> </w:t>
-      </w:r>
-      <w:r>
+          <w:highlight w:val="green"/>
+        </w:rPr>
+        <w:t xml:space="preserve"> </w:t>
+      </w:r>
+      <w:r>
+        <w:rPr>
+          <w:highlight w:val="green"/>
+        </w:rPr>
         <w:t>GA5-220501095-AA1-EV04</w:t>
       </w:r>
       <w:r>
         <w:rPr>
           <w:spacing w:val="-3"/>
-        </w:rPr>
-        <w:t xml:space="preserve"> </w:t>
-      </w:r>
-      <w:r>
+          <w:highlight w:val="green"/>
+        </w:rPr>
+        <w:t xml:space="preserve"> </w:t>
+      </w:r>
+      <w:r>
+        <w:rPr>
+          <w:highlight w:val="green"/>
+        </w:rPr>
         <w:t>-</w:t>
       </w:r>
       <w:r>
         <w:rPr>
           <w:spacing w:val="-4"/>
-        </w:rPr>
-        <w:t xml:space="preserve"> </w:t>
-      </w:r>
-      <w:r>
+          <w:highlight w:val="green"/>
+        </w:rPr>
+        <w:t xml:space="preserve"> </w:t>
+      </w:r>
+      <w:r>
+        <w:rPr>
+          <w:highlight w:val="green"/>
+        </w:rPr>
         <w:t>Maquetación</w:t>
       </w:r>
       <w:r>
         <w:rPr>
           <w:spacing w:val="-3"/>
-        </w:rPr>
-        <w:t xml:space="preserve"> </w:t>
-      </w:r>
-      <w:r>
+          <w:highlight w:val="green"/>
+        </w:rPr>
+        <w:t xml:space="preserve"> </w:t>
+      </w:r>
+      <w:r>
+        <w:rPr>
+          <w:highlight w:val="green"/>
+        </w:rPr>
         <w:t>de</w:t>
       </w:r>
       <w:r>
         <w:rPr>
           <w:spacing w:val="-5"/>
-        </w:rPr>
-        <w:t xml:space="preserve"> </w:t>
-      </w:r>
-      <w:r>
+          <w:highlight w:val="green"/>
+        </w:rPr>
+        <w:t xml:space="preserve"> </w:t>
+      </w:r>
+      <w:r>
+        <w:rPr>
+          <w:highlight w:val="green"/>
+        </w:rPr>
         <w:t>la</w:t>
       </w:r>
       <w:r>
         <w:rPr>
           <w:spacing w:val="-3"/>
-        </w:rPr>
-        <w:t xml:space="preserve"> </w:t>
-      </w:r>
-      <w:r>
+          <w:highlight w:val="green"/>
+        </w:rPr>
+        <w:t xml:space="preserve"> </w:t>
+      </w:r>
+      <w:r>
+        <w:rPr>
+          <w:highlight w:val="green"/>
+        </w:rPr>
         <w:t>interfaz</w:t>
       </w:r>
       <w:r>
         <w:rPr>
           <w:spacing w:val="-3"/>
-        </w:rPr>
-        <w:t xml:space="preserve"> </w:t>
-      </w:r>
-      <w:r>
+          <w:highlight w:val="green"/>
+        </w:rPr>
+        <w:t xml:space="preserve"> </w:t>
+      </w:r>
+      <w:r>
+        <w:rPr>
+          <w:highlight w:val="green"/>
+        </w:rPr>
         <w:t>gráfica</w:t>
       </w:r>
       <w:r>
         <w:rPr>
           <w:spacing w:val="-3"/>
-        </w:rPr>
-        <w:t xml:space="preserve"> </w:t>
-      </w:r>
-      <w:r>
+          <w:highlight w:val="green"/>
+        </w:rPr>
+        <w:t xml:space="preserve"> </w:t>
+      </w:r>
+      <w:r>
+        <w:rPr>
+          <w:highlight w:val="green"/>
+        </w:rPr>
         <w:t>en</w:t>
       </w:r>
       <w:r>
         <w:rPr>
           <w:spacing w:val="-4"/>
-        </w:rPr>
-        <w:t xml:space="preserve"> </w:t>
-      </w:r>
-      <w:r>
+          <w:highlight w:val="green"/>
+        </w:rPr>
+        <w:t xml:space="preserve"> </w:t>
+      </w:r>
+      <w:r>
+        <w:rPr>
+          <w:highlight w:val="green"/>
+        </w:rPr>
         <w:t>HTML</w:t>
       </w:r>
     </w:p>
@@ -16117,6 +16241,7 @@
           <w:rFonts w:ascii="Arial" w:hAnsi="Arial"/>
           <w:b/>
           <w:sz w:val="20"/>
+          <w:highlight w:val="green"/>
         </w:rPr>
       </w:pPr>
       <w:r>
@@ -16124,6 +16249,7 @@
           <w:rFonts w:ascii="Arial" w:hAnsi="Arial"/>
           <w:b/>
           <w:sz w:val="20"/>
+          <w:highlight w:val="green"/>
         </w:rPr>
         <w:t>Evidencia</w:t>
       </w:r>
@@ -16133,6 +16259,7 @@
           <w:b/>
           <w:spacing w:val="-5"/>
           <w:sz w:val="20"/>
+          <w:highlight w:val="green"/>
         </w:rPr>
         <w:t xml:space="preserve"> </w:t>
       </w:r>
@@ -16141,6 +16268,7 @@
           <w:rFonts w:ascii="Arial" w:hAnsi="Arial"/>
           <w:b/>
           <w:sz w:val="20"/>
+          <w:highlight w:val="green"/>
         </w:rPr>
         <w:t>de</w:t>
       </w:r>
@@ -16150,6 +16278,7 @@
           <w:b/>
           <w:spacing w:val="-5"/>
           <w:sz w:val="20"/>
+          <w:highlight w:val="green"/>
         </w:rPr>
         <w:t xml:space="preserve"> </w:t>
       </w:r>
@@ -16158,6 +16287,7 @@
           <w:rFonts w:ascii="Arial" w:hAnsi="Arial"/>
           <w:b/>
           <w:sz w:val="20"/>
+          <w:highlight w:val="green"/>
         </w:rPr>
         <w:t>producto:</w:t>
       </w:r>
@@ -16167,6 +16297,7 @@
           <w:b/>
           <w:spacing w:val="-4"/>
           <w:sz w:val="20"/>
+          <w:highlight w:val="green"/>
         </w:rPr>
         <w:t xml:space="preserve"> </w:t>
       </w:r>
@@ -16175,6 +16306,7 @@
           <w:rFonts w:ascii="Arial" w:hAnsi="Arial"/>
           <w:b/>
           <w:sz w:val="20"/>
+          <w:highlight w:val="green"/>
         </w:rPr>
         <w:t>GA5-220501095-AA1-EV05</w:t>
       </w:r>
@@ -16184,6 +16316,7 @@
           <w:b/>
           <w:spacing w:val="-4"/>
           <w:sz w:val="20"/>
+          <w:highlight w:val="green"/>
         </w:rPr>
         <w:t xml:space="preserve"> </w:t>
       </w:r>
@@ -16192,6 +16325,7 @@
           <w:rFonts w:ascii="Arial" w:hAnsi="Arial"/>
           <w:b/>
           <w:sz w:val="20"/>
+          <w:highlight w:val="green"/>
         </w:rPr>
         <w:t>-</w:t>
       </w:r>
@@ -16201,6 +16335,7 @@
           <w:b/>
           <w:spacing w:val="-4"/>
           <w:sz w:val="20"/>
+          <w:highlight w:val="green"/>
         </w:rPr>
         <w:t xml:space="preserve"> </w:t>
       </w:r>
@@ -16209,6 +16344,7 @@
           <w:rFonts w:ascii="Arial" w:hAnsi="Arial"/>
           <w:b/>
           <w:sz w:val="20"/>
+          <w:highlight w:val="green"/>
         </w:rPr>
         <w:t>Mapa</w:t>
       </w:r>
@@ -16218,6 +16354,7 @@
           <w:b/>
           <w:spacing w:val="-5"/>
           <w:sz w:val="20"/>
+          <w:highlight w:val="green"/>
         </w:rPr>
         <w:t xml:space="preserve"> </w:t>
       </w:r>
@@ -16226,6 +16363,7 @@
           <w:rFonts w:ascii="Arial" w:hAnsi="Arial"/>
           <w:b/>
           <w:sz w:val="20"/>
+          <w:highlight w:val="green"/>
         </w:rPr>
         <w:t>de</w:t>
       </w:r>
@@ -16235,6 +16373,7 @@
           <w:b/>
           <w:spacing w:val="-3"/>
           <w:sz w:val="20"/>
+          <w:highlight w:val="green"/>
         </w:rPr>
         <w:t xml:space="preserve"> </w:t>
       </w:r>
@@ -16243,6 +16382,7 @@
           <w:rFonts w:ascii="Arial" w:hAnsi="Arial"/>
           <w:b/>
           <w:sz w:val="20"/>
+          <w:highlight w:val="green"/>
         </w:rPr>
         <w:t>navegación</w:t>
       </w:r>
@@ -19376,6 +19516,7 @@
           <w:rFonts w:ascii="Arial" w:hAnsi="Arial"/>
           <w:b/>
           <w:sz w:val="20"/>
+          <w:highlight w:val="green"/>
         </w:rPr>
       </w:pPr>
       <w:r>
@@ -19383,6 +19524,7 @@
           <w:rFonts w:ascii="Arial" w:hAnsi="Arial"/>
           <w:b/>
           <w:sz w:val="20"/>
+          <w:highlight w:val="green"/>
         </w:rPr>
         <w:t>Evidencia</w:t>
       </w:r>
@@ -19392,6 +19534,7 @@
           <w:b/>
           <w:spacing w:val="50"/>
           <w:sz w:val="20"/>
+          <w:highlight w:val="green"/>
         </w:rPr>
         <w:t xml:space="preserve"> </w:t>
       </w:r>
@@ -19400,6 +19543,7 @@
           <w:rFonts w:ascii="Arial" w:hAnsi="Arial"/>
           <w:b/>
           <w:sz w:val="20"/>
+          <w:highlight w:val="green"/>
         </w:rPr>
         <w:t>de</w:t>
       </w:r>
@@ -19409,6 +19553,7 @@
           <w:b/>
           <w:spacing w:val="50"/>
           <w:sz w:val="20"/>
+          <w:highlight w:val="green"/>
         </w:rPr>
         <w:t xml:space="preserve"> </w:t>
       </w:r>
@@ -19417,6 +19562,7 @@
           <w:rFonts w:ascii="Arial" w:hAnsi="Arial"/>
           <w:b/>
           <w:sz w:val="20"/>
+          <w:highlight w:val="green"/>
         </w:rPr>
         <w:t>conocimiento:</w:t>
       </w:r>
@@ -19426,6 +19572,7 @@
           <w:b/>
           <w:spacing w:val="49"/>
           <w:sz w:val="20"/>
+          <w:highlight w:val="green"/>
         </w:rPr>
         <w:t xml:space="preserve"> </w:t>
       </w:r>
@@ -19434,6 +19581,7 @@
           <w:rFonts w:ascii="Arial" w:hAnsi="Arial"/>
           <w:b/>
           <w:sz w:val="20"/>
+          <w:highlight w:val="green"/>
         </w:rPr>
         <w:t>GA5-220501095-AA1-EV06</w:t>
       </w:r>
@@ -19443,6 +19591,7 @@
           <w:b/>
           <w:spacing w:val="50"/>
           <w:sz w:val="20"/>
+          <w:highlight w:val="green"/>
         </w:rPr>
         <w:t xml:space="preserve"> </w:t>
       </w:r>
@@ -19451,6 +19600,7 @@
           <w:rFonts w:ascii="Arial" w:hAnsi="Arial"/>
           <w:b/>
           <w:sz w:val="20"/>
+          <w:highlight w:val="green"/>
         </w:rPr>
         <w:t>-</w:t>
       </w:r>
@@ -19460,6 +19610,7 @@
           <w:b/>
           <w:spacing w:val="49"/>
           <w:sz w:val="20"/>
+          <w:highlight w:val="green"/>
         </w:rPr>
         <w:t xml:space="preserve"> </w:t>
       </w:r>
@@ -19468,6 +19619,7 @@
           <w:rFonts w:ascii="Arial" w:hAnsi="Arial"/>
           <w:b/>
           <w:sz w:val="20"/>
+          <w:highlight w:val="green"/>
         </w:rPr>
         <w:t>Nociones</w:t>
       </w:r>
@@ -19477,6 +19629,7 @@
           <w:b/>
           <w:spacing w:val="48"/>
           <w:sz w:val="20"/>
+          <w:highlight w:val="green"/>
         </w:rPr>
         <w:t xml:space="preserve"> </w:t>
       </w:r>
@@ -19485,6 +19638,7 @@
           <w:rFonts w:ascii="Arial" w:hAnsi="Arial"/>
           <w:b/>
           <w:sz w:val="20"/>
+          <w:highlight w:val="green"/>
         </w:rPr>
         <w:t>de</w:t>
       </w:r>
@@ -19494,6 +19648,7 @@
           <w:b/>
           <w:spacing w:val="48"/>
           <w:sz w:val="20"/>
+          <w:highlight w:val="green"/>
         </w:rPr>
         <w:t xml:space="preserve"> </w:t>
       </w:r>
@@ -19502,6 +19657,7 @@
           <w:rFonts w:ascii="Arial" w:hAnsi="Arial"/>
           <w:b/>
           <w:sz w:val="20"/>
+          <w:highlight w:val="green"/>
         </w:rPr>
         <w:t>reglas</w:t>
       </w:r>
@@ -19511,6 +19667,7 @@
           <w:b/>
           <w:spacing w:val="50"/>
           <w:sz w:val="20"/>
+          <w:highlight w:val="green"/>
         </w:rPr>
         <w:t xml:space="preserve"> </w:t>
       </w:r>
@@ -19519,6 +19676,7 @@
           <w:rFonts w:ascii="Arial" w:hAnsi="Arial"/>
           <w:b/>
           <w:sz w:val="20"/>
+          <w:highlight w:val="green"/>
         </w:rPr>
         <w:t>de</w:t>
       </w:r>
@@ -19528,6 +19686,7 @@
           <w:b/>
           <w:spacing w:val="48"/>
           <w:sz w:val="20"/>
+          <w:highlight w:val="green"/>
         </w:rPr>
         <w:t xml:space="preserve"> </w:t>
       </w:r>
@@ -19536,6 +19695,7 @@
           <w:rFonts w:ascii="Arial" w:hAnsi="Arial"/>
           <w:b/>
           <w:sz w:val="20"/>
+          <w:highlight w:val="green"/>
         </w:rPr>
         <w:t>usabilidad</w:t>
       </w:r>
@@ -19545,6 +19705,7 @@
           <w:b/>
           <w:spacing w:val="51"/>
           <w:sz w:val="20"/>
+          <w:highlight w:val="green"/>
         </w:rPr>
         <w:t xml:space="preserve"> </w:t>
       </w:r>
@@ -19553,6 +19714,7 @@
           <w:rFonts w:ascii="Arial" w:hAnsi="Arial"/>
           <w:b/>
           <w:sz w:val="20"/>
+          <w:highlight w:val="green"/>
         </w:rPr>
         <w:t>y</w:t>
       </w:r>
@@ -19562,6 +19724,7 @@
           <w:b/>
           <w:spacing w:val="-53"/>
           <w:sz w:val="20"/>
+          <w:highlight w:val="green"/>
         </w:rPr>
         <w:t xml:space="preserve"> </w:t>
       </w:r>
@@ -19570,6 +19733,7 @@
           <w:rFonts w:ascii="Arial" w:hAnsi="Arial"/>
           <w:b/>
           <w:sz w:val="20"/>
+          <w:highlight w:val="green"/>
         </w:rPr>
         <w:t>accesibilidad</w:t>
       </w:r>
@@ -19579,6 +19743,7 @@
           <w:b/>
           <w:spacing w:val="-1"/>
           <w:sz w:val="20"/>
+          <w:highlight w:val="green"/>
         </w:rPr>
         <w:t xml:space="preserve"> </w:t>
       </w:r>
@@ -19587,6 +19752,7 @@
           <w:rFonts w:ascii="Arial" w:hAnsi="Arial"/>
           <w:b/>
           <w:sz w:val="20"/>
+          <w:highlight w:val="green"/>
         </w:rPr>
         <w:t>en aplicaciones</w:t>
       </w:r>
@@ -19596,6 +19762,7 @@
           <w:b/>
           <w:spacing w:val="-2"/>
           <w:sz w:val="20"/>
+          <w:highlight w:val="green"/>
         </w:rPr>
         <w:t xml:space="preserve"> </w:t>
       </w:r>
@@ -19604,6 +19771,7 @@
           <w:rFonts w:ascii="Arial" w:hAnsi="Arial"/>
           <w:b/>
           <w:sz w:val="20"/>
+          <w:highlight w:val="green"/>
         </w:rPr>
         <w:t>independientes,</w:t>
       </w:r>
@@ -19613,6 +19781,7 @@
           <w:b/>
           <w:spacing w:val="-1"/>
           <w:sz w:val="20"/>
+          <w:highlight w:val="green"/>
         </w:rPr>
         <w:t xml:space="preserve"> </w:t>
       </w:r>
@@ -19621,6 +19790,7 @@
           <w:rFonts w:ascii="Arial" w:hAnsi="Arial"/>
           <w:b/>
           <w:sz w:val="20"/>
+          <w:highlight w:val="green"/>
         </w:rPr>
         <w:t>móviles</w:t>
       </w:r>
@@ -21369,197 +21539,287 @@
         </w:tabs>
         <w:spacing w:line="271" w:lineRule="auto"/>
         <w:ind w:right="235"/>
-      </w:pPr>
-      <w:r>
+        <w:rPr>
+          <w:highlight w:val="green"/>
+        </w:rPr>
+      </w:pPr>
+      <w:r>
+        <w:rPr>
+          <w:highlight w:val="green"/>
+        </w:rPr>
         <w:t>Evidencia</w:t>
       </w:r>
       <w:r>
         <w:rPr>
           <w:spacing w:val="23"/>
-        </w:rPr>
-        <w:t xml:space="preserve"> </w:t>
-      </w:r>
-      <w:r>
+          <w:highlight w:val="green"/>
+        </w:rPr>
+        <w:t xml:space="preserve"> </w:t>
+      </w:r>
+      <w:r>
+        <w:rPr>
+          <w:highlight w:val="green"/>
+        </w:rPr>
         <w:t>de</w:t>
       </w:r>
       <w:r>
         <w:rPr>
           <w:spacing w:val="24"/>
-        </w:rPr>
-        <w:t xml:space="preserve"> </w:t>
-      </w:r>
-      <w:r>
+          <w:highlight w:val="green"/>
+        </w:rPr>
+        <w:t xml:space="preserve"> </w:t>
+      </w:r>
+      <w:r>
+        <w:rPr>
+          <w:highlight w:val="green"/>
+        </w:rPr>
         <w:t>desempeño:</w:t>
       </w:r>
       <w:r>
         <w:rPr>
           <w:spacing w:val="24"/>
-        </w:rPr>
-        <w:t xml:space="preserve"> </w:t>
-      </w:r>
-      <w:r>
+          <w:highlight w:val="green"/>
+        </w:rPr>
+        <w:t xml:space="preserve"> </w:t>
+      </w:r>
+      <w:r>
+        <w:rPr>
+          <w:highlight w:val="green"/>
+        </w:rPr>
         <w:t>GA5-220501095-AA1-EV07</w:t>
       </w:r>
       <w:r>
         <w:rPr>
           <w:spacing w:val="24"/>
-        </w:rPr>
-        <w:t xml:space="preserve"> </w:t>
-      </w:r>
-      <w:r>
+          <w:highlight w:val="green"/>
+        </w:rPr>
+        <w:t xml:space="preserve"> </w:t>
+      </w:r>
+      <w:r>
+        <w:rPr>
+          <w:highlight w:val="green"/>
+        </w:rPr>
         <w:t>-</w:t>
       </w:r>
       <w:r>
         <w:rPr>
           <w:spacing w:val="24"/>
-        </w:rPr>
-        <w:t xml:space="preserve"> </w:t>
-      </w:r>
-      <w:r>
+          <w:highlight w:val="green"/>
+        </w:rPr>
+        <w:t xml:space="preserve"> </w:t>
+      </w:r>
+      <w:r>
+        <w:rPr>
+          <w:highlight w:val="green"/>
+        </w:rPr>
         <w:t>Elaboración</w:t>
       </w:r>
       <w:r>
         <w:rPr>
           <w:spacing w:val="25"/>
-        </w:rPr>
-        <w:t xml:space="preserve"> </w:t>
-      </w:r>
-      <w:r>
+          <w:highlight w:val="green"/>
+        </w:rPr>
+        <w:t xml:space="preserve"> </w:t>
+      </w:r>
+      <w:r>
+        <w:rPr>
+          <w:highlight w:val="green"/>
+        </w:rPr>
         <w:t>de</w:t>
       </w:r>
       <w:r>
         <w:rPr>
           <w:spacing w:val="23"/>
-        </w:rPr>
-        <w:t xml:space="preserve"> </w:t>
-      </w:r>
-      <w:r>
+          <w:highlight w:val="green"/>
+        </w:rPr>
+        <w:t xml:space="preserve"> </w:t>
+      </w:r>
+      <w:r>
+        <w:rPr>
+          <w:highlight w:val="green"/>
+        </w:rPr>
         <w:t>interfaz</w:t>
       </w:r>
       <w:r>
         <w:rPr>
           <w:spacing w:val="26"/>
-        </w:rPr>
-        <w:t xml:space="preserve"> </w:t>
-      </w:r>
-      <w:r>
+          <w:highlight w:val="green"/>
+        </w:rPr>
+        <w:t xml:space="preserve"> </w:t>
+      </w:r>
+      <w:r>
+        <w:rPr>
+          <w:highlight w:val="green"/>
+        </w:rPr>
         <w:t>gráfica</w:t>
       </w:r>
       <w:r>
         <w:rPr>
           <w:spacing w:val="24"/>
-        </w:rPr>
-        <w:t xml:space="preserve"> </w:t>
-      </w:r>
-      <w:r>
+          <w:highlight w:val="green"/>
+        </w:rPr>
+        <w:t xml:space="preserve"> </w:t>
+      </w:r>
+      <w:r>
+        <w:rPr>
+          <w:highlight w:val="green"/>
+        </w:rPr>
         <w:t>y</w:t>
       </w:r>
       <w:r>
         <w:rPr>
           <w:spacing w:val="23"/>
-        </w:rPr>
-        <w:t xml:space="preserve"> </w:t>
-      </w:r>
-      <w:r>
+          <w:highlight w:val="green"/>
+        </w:rPr>
+        <w:t xml:space="preserve"> </w:t>
+      </w:r>
+      <w:r>
+        <w:rPr>
+          <w:highlight w:val="green"/>
+        </w:rPr>
         <w:t>mapa</w:t>
       </w:r>
       <w:r>
         <w:rPr>
           <w:spacing w:val="24"/>
-        </w:rPr>
-        <w:t xml:space="preserve"> </w:t>
-      </w:r>
-      <w:r>
+          <w:highlight w:val="green"/>
+        </w:rPr>
+        <w:t xml:space="preserve"> </w:t>
+      </w:r>
+      <w:r>
+        <w:rPr>
+          <w:highlight w:val="green"/>
+        </w:rPr>
         <w:t>de</w:t>
       </w:r>
       <w:r>
         <w:rPr>
           <w:spacing w:val="-53"/>
-        </w:rPr>
-        <w:t xml:space="preserve"> </w:t>
-      </w:r>
-      <w:r>
+          <w:highlight w:val="green"/>
+        </w:rPr>
+        <w:t xml:space="preserve"> </w:t>
+      </w:r>
+      <w:r>
+        <w:rPr>
+          <w:highlight w:val="green"/>
+        </w:rPr>
         <w:t>navegación</w:t>
       </w:r>
       <w:r>
         <w:rPr>
           <w:spacing w:val="-1"/>
-        </w:rPr>
-        <w:t xml:space="preserve"> </w:t>
-      </w:r>
-      <w:r>
+          <w:highlight w:val="green"/>
+        </w:rPr>
+        <w:t xml:space="preserve"> </w:t>
+      </w:r>
+      <w:r>
+        <w:rPr>
+          <w:highlight w:val="green"/>
+        </w:rPr>
         <w:t>cumpliendo</w:t>
       </w:r>
       <w:r>
         <w:rPr>
           <w:spacing w:val="-1"/>
-        </w:rPr>
-        <w:t xml:space="preserve"> </w:t>
-      </w:r>
-      <w:r>
+          <w:highlight w:val="green"/>
+        </w:rPr>
+        <w:t xml:space="preserve"> </w:t>
+      </w:r>
+      <w:r>
+        <w:rPr>
+          <w:highlight w:val="green"/>
+        </w:rPr>
         <w:t>con</w:t>
       </w:r>
       <w:r>
         <w:rPr>
           <w:spacing w:val="-1"/>
-        </w:rPr>
-        <w:t xml:space="preserve"> </w:t>
-      </w:r>
-      <w:r>
+          <w:highlight w:val="green"/>
+        </w:rPr>
+        <w:t xml:space="preserve"> </w:t>
+      </w:r>
+      <w:r>
+        <w:rPr>
+          <w:highlight w:val="green"/>
+        </w:rPr>
         <w:t>reglas</w:t>
       </w:r>
       <w:r>
         <w:rPr>
           <w:spacing w:val="-1"/>
-        </w:rPr>
-        <w:t xml:space="preserve"> </w:t>
-      </w:r>
-      <w:r>
+          <w:highlight w:val="green"/>
+        </w:rPr>
+        <w:t xml:space="preserve"> </w:t>
+      </w:r>
+      <w:r>
+        <w:rPr>
+          <w:highlight w:val="green"/>
+        </w:rPr>
         <w:t>de</w:t>
       </w:r>
       <w:r>
         <w:rPr>
           <w:spacing w:val="-2"/>
-        </w:rPr>
-        <w:t xml:space="preserve"> </w:t>
-      </w:r>
-      <w:r>
+          <w:highlight w:val="green"/>
+        </w:rPr>
+        <w:t xml:space="preserve"> </w:t>
+      </w:r>
+      <w:r>
+        <w:rPr>
+          <w:highlight w:val="green"/>
+        </w:rPr>
         <w:t>usabilidad</w:t>
       </w:r>
       <w:r>
         <w:rPr>
           <w:spacing w:val="1"/>
-        </w:rPr>
-        <w:t xml:space="preserve"> </w:t>
-      </w:r>
-      <w:r>
+          <w:highlight w:val="green"/>
+        </w:rPr>
+        <w:t xml:space="preserve"> </w:t>
+      </w:r>
+      <w:r>
+        <w:rPr>
+          <w:highlight w:val="green"/>
+        </w:rPr>
         <w:t>y</w:t>
       </w:r>
       <w:r>
         <w:rPr>
           <w:spacing w:val="1"/>
-        </w:rPr>
-        <w:t xml:space="preserve"> </w:t>
-      </w:r>
-      <w:r>
+          <w:highlight w:val="green"/>
+        </w:rPr>
+        <w:t xml:space="preserve"> </w:t>
+      </w:r>
+      <w:r>
+        <w:rPr>
+          <w:highlight w:val="green"/>
+        </w:rPr>
         <w:t>accesibilidad</w:t>
       </w:r>
       <w:r>
         <w:rPr>
           <w:spacing w:val="-1"/>
-        </w:rPr>
-        <w:t xml:space="preserve"> </w:t>
-      </w:r>
-      <w:r>
+          <w:highlight w:val="green"/>
+        </w:rPr>
+        <w:t xml:space="preserve"> </w:t>
+      </w:r>
+      <w:r>
+        <w:rPr>
+          <w:highlight w:val="green"/>
+        </w:rPr>
         <w:t>app</w:t>
       </w:r>
       <w:r>
         <w:rPr>
           <w:spacing w:val="-1"/>
-        </w:rPr>
-        <w:t xml:space="preserve"> </w:t>
-      </w:r>
-      <w:r>
+          <w:highlight w:val="green"/>
+        </w:rPr>
+        <w:t xml:space="preserve"> </w:t>
+      </w:r>
+      <w:r>
+        <w:rPr>
+          <w:highlight w:val="green"/>
+        </w:rPr>
         <w:t>móvil</w:t>
       </w:r>
     </w:p>
@@ -24978,128 +25238,188 @@
         </w:tabs>
         <w:spacing w:before="1" w:line="271" w:lineRule="auto"/>
         <w:ind w:right="238"/>
-      </w:pPr>
-      <w:r>
+        <w:rPr>
+          <w:highlight w:val="green"/>
+        </w:rPr>
+      </w:pPr>
+      <w:r>
+        <w:rPr>
+          <w:highlight w:val="green"/>
+        </w:rPr>
         <w:t>Evidencia</w:t>
       </w:r>
       <w:r>
         <w:rPr>
           <w:spacing w:val="28"/>
-        </w:rPr>
-        <w:t xml:space="preserve"> </w:t>
-      </w:r>
-      <w:r>
+          <w:highlight w:val="green"/>
+        </w:rPr>
+        <w:t xml:space="preserve"> </w:t>
+      </w:r>
+      <w:r>
+        <w:rPr>
+          <w:highlight w:val="green"/>
+        </w:rPr>
         <w:t>de</w:t>
       </w:r>
       <w:r>
         <w:rPr>
           <w:spacing w:val="28"/>
-        </w:rPr>
-        <w:t xml:space="preserve"> </w:t>
-      </w:r>
-      <w:r>
+          <w:highlight w:val="green"/>
+        </w:rPr>
+        <w:t xml:space="preserve"> </w:t>
+      </w:r>
+      <w:r>
+        <w:rPr>
+          <w:highlight w:val="green"/>
+        </w:rPr>
         <w:t>producto:</w:t>
       </w:r>
       <w:r>
         <w:rPr>
           <w:spacing w:val="32"/>
-        </w:rPr>
-        <w:t xml:space="preserve"> </w:t>
-      </w:r>
-      <w:r>
+          <w:highlight w:val="green"/>
+        </w:rPr>
+        <w:t xml:space="preserve"> </w:t>
+      </w:r>
+      <w:r>
+        <w:rPr>
+          <w:highlight w:val="green"/>
+        </w:rPr>
         <w:t>GA5-220501095-AA1-EV08</w:t>
       </w:r>
       <w:r>
         <w:rPr>
           <w:spacing w:val="28"/>
-        </w:rPr>
-        <w:t xml:space="preserve"> </w:t>
-      </w:r>
-      <w:r>
+          <w:highlight w:val="green"/>
+        </w:rPr>
+        <w:t xml:space="preserve"> </w:t>
+      </w:r>
+      <w:r>
+        <w:rPr>
+          <w:highlight w:val="green"/>
+        </w:rPr>
         <w:t>-</w:t>
       </w:r>
       <w:r>
         <w:rPr>
           <w:spacing w:val="29"/>
-        </w:rPr>
-        <w:t xml:space="preserve"> </w:t>
-      </w:r>
-      <w:r>
+          <w:highlight w:val="green"/>
+        </w:rPr>
+        <w:t xml:space="preserve"> </w:t>
+      </w:r>
+      <w:bookmarkStart w:id="0" w:name="_Hlk160619310"/>
+      <w:r>
+        <w:rPr>
+          <w:highlight w:val="green"/>
+        </w:rPr>
         <w:t>Maquetación</w:t>
       </w:r>
       <w:r>
         <w:rPr>
           <w:spacing w:val="30"/>
-        </w:rPr>
-        <w:t xml:space="preserve"> </w:t>
-      </w:r>
-      <w:r>
+          <w:highlight w:val="green"/>
+        </w:rPr>
+        <w:t xml:space="preserve"> </w:t>
+      </w:r>
+      <w:r>
+        <w:rPr>
+          <w:highlight w:val="green"/>
+        </w:rPr>
         <w:t>de</w:t>
       </w:r>
       <w:r>
         <w:rPr>
           <w:spacing w:val="28"/>
-        </w:rPr>
-        <w:t xml:space="preserve"> </w:t>
-      </w:r>
-      <w:r>
+          <w:highlight w:val="green"/>
+        </w:rPr>
+        <w:t xml:space="preserve"> </w:t>
+      </w:r>
+      <w:r>
+        <w:rPr>
+          <w:highlight w:val="green"/>
+        </w:rPr>
         <w:t>la</w:t>
       </w:r>
       <w:r>
         <w:rPr>
           <w:spacing w:val="29"/>
-        </w:rPr>
-        <w:t xml:space="preserve"> </w:t>
-      </w:r>
-      <w:r>
+          <w:highlight w:val="green"/>
+        </w:rPr>
+        <w:t xml:space="preserve"> </w:t>
+      </w:r>
+      <w:r>
+        <w:rPr>
+          <w:highlight w:val="green"/>
+        </w:rPr>
         <w:t>Interfaz</w:t>
       </w:r>
       <w:r>
         <w:rPr>
           <w:spacing w:val="29"/>
-        </w:rPr>
-        <w:t xml:space="preserve"> </w:t>
-      </w:r>
-      <w:r>
+          <w:highlight w:val="green"/>
+        </w:rPr>
+        <w:t xml:space="preserve"> </w:t>
+      </w:r>
+      <w:r>
+        <w:rPr>
+          <w:highlight w:val="green"/>
+        </w:rPr>
         <w:t>gráfica</w:t>
       </w:r>
       <w:r>
         <w:rPr>
           <w:spacing w:val="30"/>
-        </w:rPr>
-        <w:t xml:space="preserve"> </w:t>
-      </w:r>
-      <w:r>
+          <w:highlight w:val="green"/>
+        </w:rPr>
+        <w:t xml:space="preserve"> </w:t>
+      </w:r>
+      <w:r>
+        <w:rPr>
+          <w:highlight w:val="green"/>
+        </w:rPr>
         <w:t>en</w:t>
       </w:r>
       <w:r>
         <w:rPr>
           <w:spacing w:val="30"/>
-        </w:rPr>
-        <w:t xml:space="preserve"> </w:t>
-      </w:r>
-      <w:r>
+          <w:highlight w:val="green"/>
+        </w:rPr>
+        <w:t xml:space="preserve"> </w:t>
+      </w:r>
+      <w:r>
+        <w:rPr>
+          <w:highlight w:val="green"/>
+        </w:rPr>
         <w:t>XML</w:t>
       </w:r>
       <w:r>
         <w:rPr>
           <w:spacing w:val="29"/>
-        </w:rPr>
-        <w:t xml:space="preserve"> </w:t>
-      </w:r>
-      <w:r>
+          <w:highlight w:val="green"/>
+        </w:rPr>
+        <w:t xml:space="preserve"> </w:t>
+      </w:r>
+      <w:r>
+        <w:rPr>
+          <w:highlight w:val="green"/>
+        </w:rPr>
         <w:t>-</w:t>
       </w:r>
       <w:r>
         <w:rPr>
           <w:spacing w:val="-53"/>
-        </w:rPr>
-        <w:t xml:space="preserve"> </w:t>
-      </w:r>
-      <w:r>
+          <w:highlight w:val="green"/>
+        </w:rPr>
+        <w:t xml:space="preserve"> </w:t>
+      </w:r>
+      <w:r>
+        <w:rPr>
+          <w:highlight w:val="green"/>
+        </w:rPr>
         <w:t>Android</w:t>
       </w:r>
     </w:p>
+    <w:bookmarkEnd w:id="0"/>
     <w:p>
       <w:pPr>
         <w:pStyle w:val="Textoindependiente"/>
@@ -33076,108 +33396,158 @@
         </w:tabs>
         <w:spacing w:before="89" w:line="271" w:lineRule="auto"/>
         <w:ind w:left="463" w:right="237" w:hanging="360"/>
-      </w:pPr>
-      <w:r>
+        <w:rPr>
+          <w:highlight w:val="green"/>
+        </w:rPr>
+      </w:pPr>
+      <w:r>
+        <w:rPr>
+          <w:highlight w:val="green"/>
+        </w:rPr>
         <w:lastRenderedPageBreak/>
         <w:t>Evidencia</w:t>
       </w:r>
       <w:r>
         <w:rPr>
           <w:spacing w:val="1"/>
-        </w:rPr>
-        <w:t xml:space="preserve"> </w:t>
-      </w:r>
-      <w:r>
+          <w:highlight w:val="green"/>
+        </w:rPr>
+        <w:t xml:space="preserve"> </w:t>
+      </w:r>
+      <w:r>
+        <w:rPr>
+          <w:highlight w:val="green"/>
+        </w:rPr>
         <w:t>de</w:t>
       </w:r>
       <w:r>
         <w:rPr>
           <w:spacing w:val="1"/>
-        </w:rPr>
-        <w:t xml:space="preserve"> </w:t>
-      </w:r>
-      <w:r>
+          <w:highlight w:val="green"/>
+        </w:rPr>
+        <w:t xml:space="preserve"> </w:t>
+      </w:r>
+      <w:r>
+        <w:rPr>
+          <w:highlight w:val="green"/>
+        </w:rPr>
         <w:t>desempeño,</w:t>
       </w:r>
       <w:r>
         <w:rPr>
           <w:spacing w:val="1"/>
-        </w:rPr>
-        <w:t xml:space="preserve"> </w:t>
-      </w:r>
-      <w:r>
+          <w:highlight w:val="green"/>
+        </w:rPr>
+        <w:t xml:space="preserve"> </w:t>
+      </w:r>
+      <w:r>
+        <w:rPr>
+          <w:highlight w:val="green"/>
+        </w:rPr>
         <w:t>conocimiento</w:t>
       </w:r>
       <w:r>
         <w:rPr>
           <w:spacing w:val="1"/>
-        </w:rPr>
-        <w:t xml:space="preserve"> </w:t>
-      </w:r>
-      <w:r>
+          <w:highlight w:val="green"/>
+        </w:rPr>
+        <w:t xml:space="preserve"> </w:t>
+      </w:r>
+      <w:r>
+        <w:rPr>
+          <w:highlight w:val="green"/>
+        </w:rPr>
         <w:t>y</w:t>
       </w:r>
       <w:r>
         <w:rPr>
           <w:spacing w:val="1"/>
-        </w:rPr>
-        <w:t xml:space="preserve"> </w:t>
-      </w:r>
-      <w:r>
+          <w:highlight w:val="green"/>
+        </w:rPr>
+        <w:t xml:space="preserve"> </w:t>
+      </w:r>
+      <w:r>
+        <w:rPr>
+          <w:highlight w:val="green"/>
+        </w:rPr>
         <w:t>producto:</w:t>
       </w:r>
       <w:r>
         <w:rPr>
           <w:spacing w:val="1"/>
-        </w:rPr>
-        <w:t xml:space="preserve"> </w:t>
-      </w:r>
-      <w:r>
+          <w:highlight w:val="green"/>
+        </w:rPr>
+        <w:t xml:space="preserve"> </w:t>
+      </w:r>
+      <w:r>
+        <w:rPr>
+          <w:highlight w:val="green"/>
+        </w:rPr>
         <w:t>GA5-240201064-AA2-EV01</w:t>
       </w:r>
       <w:r>
         <w:rPr>
           <w:spacing w:val="1"/>
-        </w:rPr>
-        <w:t xml:space="preserve"> </w:t>
-      </w:r>
-      <w:r>
+          <w:highlight w:val="green"/>
+        </w:rPr>
+        <w:t xml:space="preserve"> </w:t>
+      </w:r>
+      <w:r>
+        <w:rPr>
+          <w:highlight w:val="green"/>
+        </w:rPr>
         <w:t>-</w:t>
       </w:r>
       <w:r>
         <w:rPr>
           <w:spacing w:val="1"/>
-        </w:rPr>
-        <w:t xml:space="preserve"> </w:t>
-      </w:r>
-      <w:r>
+          <w:highlight w:val="green"/>
+        </w:rPr>
+        <w:t xml:space="preserve"> </w:t>
+      </w:r>
+      <w:r>
+        <w:rPr>
+          <w:highlight w:val="green"/>
+        </w:rPr>
         <w:t>Propuesta</w:t>
       </w:r>
       <w:r>
         <w:rPr>
           <w:spacing w:val="1"/>
-        </w:rPr>
-        <w:t xml:space="preserve"> </w:t>
-      </w:r>
-      <w:r>
+          <w:highlight w:val="green"/>
+        </w:rPr>
+        <w:t xml:space="preserve"> </w:t>
+      </w:r>
+      <w:r>
+        <w:rPr>
+          <w:highlight w:val="green"/>
+        </w:rPr>
         <w:t>de</w:t>
       </w:r>
       <w:r>
         <w:rPr>
           <w:spacing w:val="-53"/>
-        </w:rPr>
-        <w:t xml:space="preserve"> </w:t>
-      </w:r>
-      <w:r>
+          <w:highlight w:val="green"/>
+        </w:rPr>
+        <w:t xml:space="preserve"> </w:t>
+      </w:r>
+      <w:r>
+        <w:rPr>
+          <w:highlight w:val="green"/>
+        </w:rPr>
         <w:t>investigación</w:t>
       </w:r>
       <w:r>
         <w:rPr>
           <w:spacing w:val="-1"/>
-        </w:rPr>
-        <w:t xml:space="preserve"> </w:t>
-      </w:r>
-      <w:r>
+          <w:highlight w:val="green"/>
+        </w:rPr>
+        <w:t xml:space="preserve"> </w:t>
+      </w:r>
+      <w:r>
+        <w:rPr>
+          <w:highlight w:val="green"/>
+        </w:rPr>
         <w:t>formativa</w:t>
       </w:r>
     </w:p>
@@ -42629,170 +42999,248 @@
         </w:tabs>
         <w:spacing w:before="99" w:line="271" w:lineRule="auto"/>
         <w:ind w:left="462" w:right="234" w:hanging="360"/>
-      </w:pPr>
-      <w:r>
+        <w:rPr>
+          <w:highlight w:val="green"/>
+        </w:rPr>
+      </w:pPr>
+      <w:r>
+        <w:rPr>
+          <w:highlight w:val="green"/>
+        </w:rPr>
         <w:t>Evidencia</w:t>
       </w:r>
       <w:r>
         <w:rPr>
           <w:spacing w:val="-5"/>
-        </w:rPr>
-        <w:t xml:space="preserve"> </w:t>
-      </w:r>
-      <w:r>
+          <w:highlight w:val="green"/>
+        </w:rPr>
+        <w:t xml:space="preserve"> </w:t>
+      </w:r>
+      <w:r>
+        <w:rPr>
+          <w:highlight w:val="green"/>
+        </w:rPr>
         <w:t>de</w:t>
       </w:r>
       <w:r>
         <w:rPr>
           <w:spacing w:val="-5"/>
-        </w:rPr>
-        <w:t xml:space="preserve"> </w:t>
-      </w:r>
-      <w:r>
+          <w:highlight w:val="green"/>
+        </w:rPr>
+        <w:t xml:space="preserve"> </w:t>
+      </w:r>
+      <w:r>
+        <w:rPr>
+          <w:highlight w:val="green"/>
+        </w:rPr>
         <w:t>conocimiento:</w:t>
       </w:r>
       <w:r>
         <w:rPr>
           <w:spacing w:val="-3"/>
-        </w:rPr>
-        <w:t xml:space="preserve"> </w:t>
-      </w:r>
-      <w:r>
+          <w:highlight w:val="green"/>
+        </w:rPr>
+        <w:t xml:space="preserve"> </w:t>
+      </w:r>
+      <w:r>
+        <w:rPr>
+          <w:highlight w:val="green"/>
+        </w:rPr>
         <w:t>GA5-240202501-AA1-EV01</w:t>
       </w:r>
       <w:r>
         <w:rPr>
           <w:spacing w:val="-5"/>
-        </w:rPr>
-        <w:t xml:space="preserve"> </w:t>
-      </w:r>
-      <w:r>
+          <w:highlight w:val="green"/>
+        </w:rPr>
+        <w:t xml:space="preserve"> </w:t>
+      </w:r>
+      <w:r>
+        <w:rPr>
+          <w:highlight w:val="green"/>
+        </w:rPr>
         <w:t>-</w:t>
       </w:r>
       <w:r>
         <w:rPr>
           <w:spacing w:val="-4"/>
-        </w:rPr>
-        <w:t xml:space="preserve"> </w:t>
-      </w:r>
-      <w:r>
+          <w:highlight w:val="green"/>
+        </w:rPr>
+        <w:t xml:space="preserve"> </w:t>
+      </w:r>
+      <w:r>
+        <w:rPr>
+          <w:highlight w:val="green"/>
+        </w:rPr>
         <w:t>Diagrama</w:t>
       </w:r>
       <w:r>
         <w:rPr>
           <w:spacing w:val="-4"/>
-        </w:rPr>
-        <w:t xml:space="preserve"> </w:t>
-      </w:r>
-      <w:r>
+          <w:highlight w:val="green"/>
+        </w:rPr>
+        <w:t xml:space="preserve"> </w:t>
+      </w:r>
+      <w:r>
+        <w:rPr>
+          <w:highlight w:val="green"/>
+        </w:rPr>
         <w:t>de</w:t>
       </w:r>
       <w:r>
         <w:rPr>
           <w:spacing w:val="-5"/>
-        </w:rPr>
-        <w:t xml:space="preserve"> </w:t>
-      </w:r>
-      <w:r>
+          <w:highlight w:val="green"/>
+        </w:rPr>
+        <w:t xml:space="preserve"> </w:t>
+      </w:r>
+      <w:r>
+        <w:rPr>
+          <w:highlight w:val="green"/>
+        </w:rPr>
         <w:t>flujo</w:t>
       </w:r>
       <w:r>
         <w:rPr>
           <w:spacing w:val="-4"/>
-        </w:rPr>
-        <w:t xml:space="preserve"> </w:t>
-      </w:r>
-      <w:r>
+          <w:highlight w:val="green"/>
+        </w:rPr>
+        <w:t xml:space="preserve"> </w:t>
+      </w:r>
+      <w:r>
+        <w:rPr>
+          <w:highlight w:val="green"/>
+        </w:rPr>
         <w:t>sobre</w:t>
       </w:r>
       <w:r>
         <w:rPr>
           <w:spacing w:val="-4"/>
-        </w:rPr>
-        <w:t xml:space="preserve"> </w:t>
-      </w:r>
-      <w:r>
+          <w:highlight w:val="green"/>
+        </w:rPr>
+        <w:t xml:space="preserve"> </w:t>
+      </w:r>
+      <w:r>
+        <w:rPr>
+          <w:highlight w:val="green"/>
+        </w:rPr>
         <w:t>las</w:t>
       </w:r>
       <w:r>
         <w:rPr>
           <w:spacing w:val="-5"/>
-        </w:rPr>
-        <w:t xml:space="preserve"> </w:t>
-      </w:r>
-      <w:r>
+          <w:highlight w:val="green"/>
+        </w:rPr>
+        <w:t xml:space="preserve"> </w:t>
+      </w:r>
+      <w:r>
+        <w:rPr>
+          <w:highlight w:val="green"/>
+        </w:rPr>
         <w:t>instrucciones</w:t>
       </w:r>
       <w:r>
         <w:rPr>
           <w:spacing w:val="-3"/>
-        </w:rPr>
-        <w:t xml:space="preserve"> </w:t>
-      </w:r>
-      <w:r>
+          <w:highlight w:val="green"/>
+        </w:rPr>
+        <w:t xml:space="preserve"> </w:t>
+      </w:r>
+      <w:r>
+        <w:rPr>
+          <w:highlight w:val="green"/>
+        </w:rPr>
         <w:t>de</w:t>
       </w:r>
       <w:r>
         <w:rPr>
           <w:spacing w:val="-4"/>
-        </w:rPr>
-        <w:t xml:space="preserve"> </w:t>
-      </w:r>
-      <w:r>
+          <w:highlight w:val="green"/>
+        </w:rPr>
+        <w:t xml:space="preserve"> </w:t>
+      </w:r>
+      <w:r>
+        <w:rPr>
+          <w:highlight w:val="green"/>
+        </w:rPr>
         <w:t>un</w:t>
       </w:r>
       <w:r>
         <w:rPr>
           <w:spacing w:val="-53"/>
-        </w:rPr>
-        <w:t xml:space="preserve"> </w:t>
-      </w:r>
-      <w:r>
+          <w:highlight w:val="green"/>
+        </w:rPr>
+        <w:t xml:space="preserve"> </w:t>
+      </w:r>
+      <w:r>
+        <w:rPr>
+          <w:highlight w:val="green"/>
+        </w:rPr>
         <w:t>proceso</w:t>
       </w:r>
       <w:r>
         <w:rPr>
           <w:spacing w:val="1"/>
-        </w:rPr>
-        <w:t xml:space="preserve"> </w:t>
-      </w:r>
-      <w:r>
+          <w:highlight w:val="green"/>
+        </w:rPr>
+        <w:t xml:space="preserve"> </w:t>
+      </w:r>
+      <w:r>
+        <w:rPr>
+          <w:highlight w:val="green"/>
+        </w:rPr>
         <w:t>relacionado</w:t>
       </w:r>
       <w:r>
         <w:rPr>
           <w:spacing w:val="2"/>
-        </w:rPr>
-        <w:t xml:space="preserve"> </w:t>
-      </w:r>
-      <w:r>
+          <w:highlight w:val="green"/>
+        </w:rPr>
+        <w:t xml:space="preserve"> </w:t>
+      </w:r>
+      <w:r>
+        <w:rPr>
+          <w:highlight w:val="green"/>
+        </w:rPr>
         <w:t>con</w:t>
       </w:r>
       <w:r>
         <w:rPr>
           <w:spacing w:val="2"/>
-        </w:rPr>
-        <w:t xml:space="preserve"> </w:t>
-      </w:r>
-      <w:r>
+          <w:highlight w:val="green"/>
+        </w:rPr>
+        <w:t xml:space="preserve"> </w:t>
+      </w:r>
+      <w:r>
+        <w:rPr>
+          <w:highlight w:val="green"/>
+        </w:rPr>
         <w:t>su</w:t>
       </w:r>
       <w:r>
         <w:rPr>
           <w:spacing w:val="-1"/>
-        </w:rPr>
-        <w:t xml:space="preserve"> </w:t>
-      </w:r>
-      <w:r>
+          <w:highlight w:val="green"/>
+        </w:rPr>
+        <w:t xml:space="preserve"> </w:t>
+      </w:r>
+      <w:r>
+        <w:rPr>
+          <w:highlight w:val="green"/>
+        </w:rPr>
         <w:t>quehacer</w:t>
       </w:r>
       <w:r>
         <w:rPr>
           <w:spacing w:val="-2"/>
-        </w:rPr>
-        <w:t xml:space="preserve"> </w:t>
-      </w:r>
-      <w:r>
+          <w:highlight w:val="green"/>
+        </w:rPr>
+        <w:t xml:space="preserve"> </w:t>
+      </w:r>
+      <w:r>
+        <w:rPr>
+          <w:highlight w:val="green"/>
+        </w:rPr>
         <w:t>laboral</w:t>
       </w:r>
     </w:p>
@@ -51974,11 +52422,13 @@
               <w:ind w:left="184" w:right="215"/>
               <w:rPr>
                 <w:sz w:val="20"/>
+                <w:highlight w:val="green"/>
               </w:rPr>
             </w:pPr>
             <w:r>
               <w:rPr>
                 <w:sz w:val="20"/>
+                <w:highlight w:val="green"/>
               </w:rPr>
               <w:t>Evidencia de conocimiento:</w:t>
             </w:r>
@@ -51986,12 +52436,14 @@
               <w:rPr>
                 <w:spacing w:val="1"/>
                 <w:sz w:val="20"/>
+                <w:highlight w:val="green"/>
               </w:rPr>
               <w:t xml:space="preserve"> </w:t>
             </w:r>
             <w:r>
               <w:rPr>
                 <w:sz w:val="20"/>
+                <w:highlight w:val="green"/>
               </w:rPr>
               <w:t>Taller</w:t>
             </w:r>
@@ -51999,12 +52451,14 @@
               <w:rPr>
                 <w:spacing w:val="-5"/>
                 <w:sz w:val="20"/>
+                <w:highlight w:val="green"/>
               </w:rPr>
               <w:t xml:space="preserve"> </w:t>
             </w:r>
             <w:r>
               <w:rPr>
                 <w:sz w:val="20"/>
+                <w:highlight w:val="green"/>
               </w:rPr>
               <w:t>sobre</w:t>
             </w:r>
@@ -52012,12 +52466,14 @@
               <w:rPr>
                 <w:spacing w:val="-5"/>
                 <w:sz w:val="20"/>
+                <w:highlight w:val="green"/>
               </w:rPr>
               <w:t xml:space="preserve"> </w:t>
             </w:r>
             <w:r>
               <w:rPr>
                 <w:sz w:val="20"/>
+                <w:highlight w:val="green"/>
               </w:rPr>
               <w:t>construcción</w:t>
             </w:r>
@@ -52025,12 +52481,14 @@
               <w:rPr>
                 <w:spacing w:val="-5"/>
                 <w:sz w:val="20"/>
+                <w:highlight w:val="green"/>
               </w:rPr>
               <w:t xml:space="preserve"> </w:t>
             </w:r>
             <w:r>
               <w:rPr>
                 <w:sz w:val="20"/>
+                <w:highlight w:val="green"/>
               </w:rPr>
               <w:t>del</w:t>
             </w:r>
@@ -52038,12 +52496,14 @@
               <w:rPr>
                 <w:spacing w:val="-52"/>
                 <w:sz w:val="20"/>
+                <w:highlight w:val="green"/>
               </w:rPr>
               <w:t xml:space="preserve"> </w:t>
             </w:r>
             <w:r>
               <w:rPr>
                 <w:sz w:val="20"/>
+                <w:highlight w:val="green"/>
               </w:rPr>
               <w:t xml:space="preserve">prototipo del </w:t>
             </w:r>
@@ -52052,12 +52512,14 @@
                 <w:rFonts w:ascii="Arial" w:hAnsi="Arial"/>
                 <w:i/>
                 <w:sz w:val="20"/>
+                <w:highlight w:val="green"/>
               </w:rPr>
               <w:t xml:space="preserve">software </w:t>
             </w:r>
             <w:r>
               <w:rPr>
                 <w:sz w:val="20"/>
+                <w:highlight w:val="green"/>
               </w:rPr>
               <w:t>de</w:t>
             </w:r>
@@ -52065,12 +52527,14 @@
               <w:rPr>
                 <w:spacing w:val="1"/>
                 <w:sz w:val="20"/>
+                <w:highlight w:val="green"/>
               </w:rPr>
               <w:t xml:space="preserve"> </w:t>
             </w:r>
             <w:r>
               <w:rPr>
                 <w:sz w:val="20"/>
+                <w:highlight w:val="green"/>
               </w:rPr>
               <w:t>acuerdo al análisis de las</w:t>
             </w:r>
@@ -52078,12 +52542,14 @@
               <w:rPr>
                 <w:spacing w:val="1"/>
                 <w:sz w:val="20"/>
+                <w:highlight w:val="green"/>
               </w:rPr>
               <w:t xml:space="preserve"> </w:t>
             </w:r>
             <w:r>
               <w:rPr>
                 <w:sz w:val="20"/>
+                <w:highlight w:val="green"/>
               </w:rPr>
               <w:t>características funcionales y</w:t>
             </w:r>
@@ -52091,12 +52557,14 @@
               <w:rPr>
                 <w:spacing w:val="-53"/>
                 <w:sz w:val="20"/>
+                <w:highlight w:val="green"/>
               </w:rPr>
               <w:t xml:space="preserve"> </w:t>
             </w:r>
             <w:r>
               <w:rPr>
                 <w:sz w:val="20"/>
+                <w:highlight w:val="green"/>
               </w:rPr>
               <w:t>de</w:t>
             </w:r>
@@ -52104,12 +52572,14 @@
               <w:rPr>
                 <w:spacing w:val="-2"/>
                 <w:sz w:val="20"/>
+                <w:highlight w:val="green"/>
               </w:rPr>
               <w:t xml:space="preserve"> </w:t>
             </w:r>
             <w:r>
               <w:rPr>
                 <w:sz w:val="20"/>
+                <w:highlight w:val="green"/>
               </w:rPr>
               <w:t>calidad.</w:t>
             </w:r>
@@ -52130,6 +52600,7 @@
                 <w:rFonts w:ascii="Arial"/>
                 <w:b/>
                 <w:sz w:val="20"/>
+                <w:highlight w:val="green"/>
               </w:rPr>
               <w:t>GA5-220501095-AA1-EV01</w:t>
             </w:r>
@@ -52152,11 +52623,13 @@
               <w:ind w:left="184" w:right="199"/>
               <w:rPr>
                 <w:sz w:val="20"/>
+                <w:highlight w:val="green"/>
               </w:rPr>
             </w:pPr>
             <w:r>
               <w:rPr>
                 <w:sz w:val="20"/>
+                <w:highlight w:val="green"/>
               </w:rPr>
               <w:t>Evidencia de conocimiento:</w:t>
             </w:r>
@@ -52164,12 +52637,14 @@
               <w:rPr>
                 <w:spacing w:val="1"/>
                 <w:sz w:val="20"/>
+                <w:highlight w:val="green"/>
               </w:rPr>
               <w:t xml:space="preserve"> </w:t>
             </w:r>
             <w:r>
               <w:rPr>
                 <w:sz w:val="20"/>
+                <w:highlight w:val="green"/>
               </w:rPr>
               <w:t>Nociones de reglas de</w:t>
             </w:r>
@@ -52177,12 +52652,14 @@
               <w:rPr>
                 <w:spacing w:val="1"/>
                 <w:sz w:val="20"/>
+                <w:highlight w:val="green"/>
               </w:rPr>
               <w:t xml:space="preserve"> </w:t>
             </w:r>
             <w:r>
               <w:rPr>
                 <w:sz w:val="20"/>
+                <w:highlight w:val="green"/>
               </w:rPr>
               <w:t>usabilidad y accesibilidad en</w:t>
             </w:r>
@@ -52190,12 +52667,14 @@
               <w:rPr>
                 <w:spacing w:val="-53"/>
                 <w:sz w:val="20"/>
+                <w:highlight w:val="green"/>
               </w:rPr>
               <w:t xml:space="preserve"> </w:t>
             </w:r>
             <w:r>
               <w:rPr>
                 <w:sz w:val="20"/>
+                <w:highlight w:val="green"/>
               </w:rPr>
               <w:t>aplicaciones</w:t>
             </w:r>
@@ -52203,12 +52682,14 @@
               <w:rPr>
                 <w:spacing w:val="-11"/>
                 <w:sz w:val="20"/>
+                <w:highlight w:val="green"/>
               </w:rPr>
               <w:t xml:space="preserve"> </w:t>
             </w:r>
             <w:r>
               <w:rPr>
                 <w:sz w:val="20"/>
+                <w:highlight w:val="green"/>
               </w:rPr>
               <w:t>independientes,</w:t>
             </w:r>
@@ -52216,12 +52697,14 @@
               <w:rPr>
                 <w:spacing w:val="-52"/>
                 <w:sz w:val="20"/>
+                <w:highlight w:val="green"/>
               </w:rPr>
               <w:t xml:space="preserve"> </w:t>
             </w:r>
             <w:r>
               <w:rPr>
                 <w:sz w:val="20"/>
+                <w:highlight w:val="green"/>
               </w:rPr>
               <w:t>web.</w:t>
             </w:r>
@@ -52242,6 +52725,7 @@
                 <w:rFonts w:ascii="Arial"/>
                 <w:b/>
                 <w:sz w:val="20"/>
+                <w:highlight w:val="green"/>
               </w:rPr>
               <w:t>GA5-220501095-AA1-EV02</w:t>
             </w:r>
@@ -54379,11 +54863,13 @@
               <w:ind w:left="177"/>
               <w:rPr>
                 <w:sz w:val="20"/>
+                <w:highlight w:val="green"/>
               </w:rPr>
             </w:pPr>
             <w:r>
               <w:rPr>
                 <w:sz w:val="20"/>
+                <w:highlight w:val="green"/>
               </w:rPr>
               <w:t>Evidencia</w:t>
             </w:r>
@@ -54391,12 +54877,14 @@
               <w:rPr>
                 <w:spacing w:val="-4"/>
                 <w:sz w:val="20"/>
+                <w:highlight w:val="green"/>
               </w:rPr>
               <w:t xml:space="preserve"> </w:t>
             </w:r>
             <w:r>
               <w:rPr>
                 <w:sz w:val="20"/>
+                <w:highlight w:val="green"/>
               </w:rPr>
               <w:t>de</w:t>
             </w:r>
@@ -54404,12 +54892,14 @@
               <w:rPr>
                 <w:spacing w:val="-4"/>
                 <w:sz w:val="20"/>
+                <w:highlight w:val="green"/>
               </w:rPr>
               <w:t xml:space="preserve"> </w:t>
             </w:r>
             <w:r>
               <w:rPr>
                 <w:sz w:val="20"/>
+                <w:highlight w:val="green"/>
               </w:rPr>
               <w:t>producto:</w:t>
             </w:r>
@@ -54421,11 +54911,13 @@
               <w:ind w:left="177" w:right="156"/>
               <w:rPr>
                 <w:sz w:val="20"/>
+                <w:highlight w:val="green"/>
               </w:rPr>
             </w:pPr>
             <w:r>
               <w:rPr>
                 <w:sz w:val="20"/>
+                <w:highlight w:val="green"/>
               </w:rPr>
               <w:t>Mapa</w:t>
             </w:r>
@@ -54433,12 +54925,14 @@
               <w:rPr>
                 <w:spacing w:val="-4"/>
                 <w:sz w:val="20"/>
+                <w:highlight w:val="green"/>
               </w:rPr>
               <w:t xml:space="preserve"> </w:t>
             </w:r>
             <w:r>
               <w:rPr>
                 <w:sz w:val="20"/>
+                <w:highlight w:val="green"/>
               </w:rPr>
               <w:t>mental</w:t>
             </w:r>
@@ -54446,12 +54940,14 @@
               <w:rPr>
                 <w:spacing w:val="-7"/>
                 <w:sz w:val="20"/>
+                <w:highlight w:val="green"/>
               </w:rPr>
               <w:t xml:space="preserve"> </w:t>
             </w:r>
             <w:r>
               <w:rPr>
                 <w:sz w:val="20"/>
+                <w:highlight w:val="green"/>
               </w:rPr>
               <w:t>-</w:t>
             </w:r>
@@ -54459,12 +54955,14 @@
               <w:rPr>
                 <w:spacing w:val="-5"/>
                 <w:sz w:val="20"/>
+                <w:highlight w:val="green"/>
               </w:rPr>
               <w:t xml:space="preserve"> </w:t>
             </w:r>
             <w:r>
               <w:rPr>
                 <w:sz w:val="20"/>
+                <w:highlight w:val="green"/>
               </w:rPr>
               <w:t>características</w:t>
             </w:r>
@@ -54472,12 +54970,14 @@
               <w:rPr>
                 <w:spacing w:val="-52"/>
                 <w:sz w:val="20"/>
+                <w:highlight w:val="green"/>
               </w:rPr>
               <w:t xml:space="preserve"> </w:t>
             </w:r>
             <w:r>
               <w:rPr>
                 <w:sz w:val="20"/>
+                <w:highlight w:val="green"/>
               </w:rPr>
               <w:t>socioeconómicas,</w:t>
             </w:r>
@@ -54485,12 +54985,14 @@
               <w:rPr>
                 <w:spacing w:val="1"/>
                 <w:sz w:val="20"/>
+                <w:highlight w:val="green"/>
               </w:rPr>
               <w:t xml:space="preserve"> </w:t>
             </w:r>
             <w:r>
               <w:rPr>
                 <w:sz w:val="20"/>
+                <w:highlight w:val="green"/>
               </w:rPr>
               <w:t>tecnológicas, políticas y</w:t>
             </w:r>
@@ -54498,12 +55000,14 @@
               <w:rPr>
                 <w:spacing w:val="1"/>
                 <w:sz w:val="20"/>
+                <w:highlight w:val="green"/>
               </w:rPr>
               <w:t xml:space="preserve"> </w:t>
             </w:r>
             <w:r>
               <w:rPr>
                 <w:sz w:val="20"/>
+                <w:highlight w:val="green"/>
               </w:rPr>
               <w:t>culturales del contexto</w:t>
             </w:r>
@@ -54511,12 +55015,14 @@
               <w:rPr>
                 <w:spacing w:val="1"/>
                 <w:sz w:val="20"/>
+                <w:highlight w:val="green"/>
               </w:rPr>
               <w:t xml:space="preserve"> </w:t>
             </w:r>
             <w:r>
               <w:rPr>
                 <w:sz w:val="20"/>
+                <w:highlight w:val="green"/>
               </w:rPr>
               <w:t>productivo</w:t>
             </w:r>
@@ -54524,12 +55030,14 @@
               <w:rPr>
                 <w:spacing w:val="-1"/>
                 <w:sz w:val="20"/>
+                <w:highlight w:val="green"/>
               </w:rPr>
               <w:t xml:space="preserve"> </w:t>
             </w:r>
             <w:r>
               <w:rPr>
                 <w:sz w:val="20"/>
+                <w:highlight w:val="green"/>
               </w:rPr>
               <w:t>inmediato.</w:t>
             </w:r>
@@ -54550,6 +55058,7 @@
                 <w:rFonts w:ascii="Arial"/>
                 <w:b/>
                 <w:sz w:val="20"/>
+                <w:highlight w:val="green"/>
               </w:rPr>
               <w:t>GA5-240201064-AA1-EV01</w:t>
             </w:r>
@@ -54856,11 +55365,13 @@
               <w:ind w:left="177" w:right="373"/>
               <w:rPr>
                 <w:sz w:val="20"/>
+                <w:highlight w:val="green"/>
               </w:rPr>
             </w:pPr>
             <w:r>
               <w:rPr>
                 <w:sz w:val="20"/>
+                <w:highlight w:val="green"/>
               </w:rPr>
               <w:t>Evidencia de desempeño,</w:t>
             </w:r>
@@ -54868,12 +55379,14 @@
               <w:rPr>
                 <w:spacing w:val="1"/>
                 <w:sz w:val="20"/>
+                <w:highlight w:val="green"/>
               </w:rPr>
               <w:t xml:space="preserve"> </w:t>
             </w:r>
             <w:r>
               <w:rPr>
                 <w:sz w:val="20"/>
+                <w:highlight w:val="green"/>
               </w:rPr>
               <w:t>conocimiento y producto:</w:t>
             </w:r>
@@ -54881,12 +55394,14 @@
               <w:rPr>
                 <w:spacing w:val="1"/>
                 <w:sz w:val="20"/>
+                <w:highlight w:val="green"/>
               </w:rPr>
               <w:t xml:space="preserve"> </w:t>
             </w:r>
             <w:r>
               <w:rPr>
                 <w:sz w:val="20"/>
+                <w:highlight w:val="green"/>
               </w:rPr>
               <w:t>Propuesta</w:t>
             </w:r>
@@ -54894,12 +55409,14 @@
               <w:rPr>
                 <w:spacing w:val="-6"/>
                 <w:sz w:val="20"/>
+                <w:highlight w:val="green"/>
               </w:rPr>
               <w:t xml:space="preserve"> </w:t>
             </w:r>
             <w:r>
               <w:rPr>
                 <w:sz w:val="20"/>
+                <w:highlight w:val="green"/>
               </w:rPr>
               <w:t>de</w:t>
             </w:r>
@@ -54907,12 +55424,14 @@
               <w:rPr>
                 <w:spacing w:val="-5"/>
                 <w:sz w:val="20"/>
+                <w:highlight w:val="green"/>
               </w:rPr>
               <w:t xml:space="preserve"> </w:t>
             </w:r>
             <w:r>
               <w:rPr>
                 <w:sz w:val="20"/>
+                <w:highlight w:val="green"/>
               </w:rPr>
               <w:t>investigación</w:t>
             </w:r>
@@ -54920,12 +55439,14 @@
               <w:rPr>
                 <w:spacing w:val="-52"/>
                 <w:sz w:val="20"/>
+                <w:highlight w:val="green"/>
               </w:rPr>
               <w:t xml:space="preserve"> </w:t>
             </w:r>
             <w:r>
               <w:rPr>
                 <w:sz w:val="20"/>
+                <w:highlight w:val="green"/>
               </w:rPr>
               <w:t>formativa.</w:t>
             </w:r>
@@ -54945,6 +55466,7 @@
                 <w:rFonts w:ascii="Arial"/>
                 <w:b/>
                 <w:sz w:val="20"/>
+                <w:highlight w:val="green"/>
               </w:rPr>
               <w:t>GA5-240201064-AA2-EV01</w:t>
             </w:r>

</xml_diff>